<commit_message>
NOVAS calls modified slightly and now appear to be working fine for conversion to J2000. No other major changes.
</commit_message>
<xml_diff>
--- a/svfits.docx
+++ b/svfits.docx
@@ -41,6 +41,10 @@
       </w:pPr>
       <w:r>
         <w:rPr/>
+        <w:t xml:space="preserve">21 </w:t>
+      </w:r>
+      <w:r>
+        <w:rPr/>
         <w:t>Oct 2025</w:t>
       </w:r>
     </w:p>
@@ -446,7 +450,15 @@
       </w:pPr>
       <w:r>
         <w:rPr/>
-        <w:t>The (u,v,w) coordinates of the visibilities in the raw visibility files are computed in the apparent coordinates at the date and time of the observation, using the antenna position parameters available in the meta-data as well as the hour angle that is computed from the apparent coordinates of the phase centre. The hour angle is computed in exactly the same way as it is by the online correlator software, (including the dut1=UT1-UTC correction to be read from the IERS BulletinA) with the exception that the precession and nutation calculations as well as the computation of the equation of the equinoxes are done using the NOVASC routines, as opposed to the STARLINK SLA routines used by the online software. This change was made since the STARLINK SLA routines appear to be no longer maintained.</w:t>
+        <w:t xml:space="preserve">The (u,v,w) coordinates of the visibilities in the raw visibility files are computed in the apparent coordinates at the date and time of the observation, using the antenna position parameters available in the meta-data as well as the hour angle that is computed from the apparent coordinates of the phase centre. The hour angle is computed in exactly the same way as it is by the online correlator software, (including the dut1=UT1-UTC correction to be read from the IERS BulletinA) with the exception that the precession and nutation calculations as well as the computation of the equation of the equinoxes </w:t>
+      </w:r>
+      <w:r>
+        <w:rPr/>
+        <w:t>can be</w:t>
+      </w:r>
+      <w:r>
+        <w:rPr/>
+        <w:t xml:space="preserve"> done using the NOVASC routines, as opposed to the STARLINK SLA routines used by the online software. This change was made since the STARLINK SLA routines appear to be no longer maintained.</w:t>
       </w:r>
     </w:p>
     <w:p>
@@ -473,18 +485,23 @@
       </w:r>
       <w:r>
         <w:rPr/>
-        <w:t xml:space="preserve">The (u,v,w) coordinates are then rotated to the J2000 reference frame. The rotation to the J2000 frame is done in essentially the same way as is done when converting GMRT lta files to FITS (see Chengalur, 2003). There is a compile time flag which allows the coordinate conversion and vector rotation uses routines from the NOVAS library as opposed to the Starlink SLA library used in gvfits. (The Starlink SLA library appears to be no longer maintained), but this is not fully tested. </w:t>
-      </w:r>
-      <w:r>
-        <w:rPr>
-          <w:i/>
-          <w:iCs/>
-        </w:rPr>
-        <w:t>Currently it is recommended to use the SLA library for the rotation (i.e. the compile time default).</w:t>
-      </w:r>
-      <w:r>
-        <w:rPr/>
-        <w:t xml:space="preserve"> Basically the (u,v,w) vector is rotated from the inteferometric frame (i.e. where the ‘w’ axis points towards the phase centre) to the equatorial frame, after which standard NOVAS library routines are used to correct for the nutation and precession to bring the vector to the J2000 frame. Finally,  the baseline vector is rotated back to the interferometric frame. The correction for aberration is taken to be a shift and is corrected for by transforming the phase centre coordinates from the apparent coordinates on the date of observation to the mean coordinates at J2000. In addition there is an option to move the phase centre to the pointing centre of the post-correlation beam in which the burst was detected. This is described in more detail below.</w:t>
+        <w:t xml:space="preserve">The (u,v,w) coordinates are then rotated to the J2000 reference frame. The rotation to the J2000 frame is done in essentially the same way as is done when converting GMRT lta files to FITS (see Chengalur, 2003). There is a compile time flag which allows the coordinate conversion and vector rotation uses routines from the NOVAS library as opposed to the Starlink SLA library used in gvfits. (The Starlink SLA library appears to be no longer maintained). </w:t>
+      </w:r>
+      <w:r>
+        <w:rPr/>
+        <w:t xml:space="preserve">Both options appear to be working correctly. </w:t>
+      </w:r>
+      <w:r>
+        <w:rPr/>
+        <w:t xml:space="preserve">Basically the (u,v,w) vector is rotated from the inteferometric frame (i.e. where the ‘w’ axis points towards the phase centre) to the equatorial frame, after which standard </w:t>
+      </w:r>
+      <w:r>
+        <w:rPr/>
+        <w:t>SLA/</w:t>
+      </w:r>
+      <w:r>
+        <w:rPr/>
+        <w:t>NOVAS library routines are used to correct for the nutation and precession to bring the vector to the J2000 frame. Finally,  the baseline vector is rotated back to the interferometric frame. The correction for aberration is taken to be a shift and is corrected for by transforming the phase centre coordinates from the apparent coordinates on the date of observation to the mean coordinates at J2000. In addition there is an option to move the phase centre to the pointing centre of the post-correlation beam in which the burst was detected. This is described in more detail below.</w:t>
       </w:r>
     </w:p>
     <w:p>
@@ -981,18 +998,21 @@
                           <w:p>
                             <w:pPr>
                               <w:pStyle w:val="FrameContents"/>
-                              <w:overflowPunct w:val="true"/>
+                              <w:overflowPunct w:val="false"/>
                               <w:rPr/>
                             </w:pPr>
                             <w:r>
                               <w:rPr>
                                 <w:b/>
                                 <w:bCs/>
+                                <w:color w:val="000000"/>
                               </w:rPr>
                               <w:t>Figure 2A.</w:t>
                             </w:r>
                             <w:r>
-                              <w:rPr/>
+                              <w:rPr>
+                                <w:color w:val="000000"/>
+                              </w:rPr>
                               <w:t xml:space="preserve"> Image made from only the burst signal for one pulse from the pulsar B0329+54. As discussed in the text, the background has been subtracted in the visibility pre-processing, leaving behind only the signal from the pulse.</w:t>
                             </w:r>
                           </w:p>
@@ -1017,18 +1037,21 @@
                     <w:p>
                       <w:pPr>
                         <w:pStyle w:val="FrameContents"/>
-                        <w:overflowPunct w:val="true"/>
+                        <w:overflowPunct w:val="false"/>
                         <w:rPr/>
                       </w:pPr>
                       <w:r>
                         <w:rPr>
                           <w:b/>
                           <w:bCs/>
+                          <w:color w:val="000000"/>
                         </w:rPr>
                         <w:t>Figure 2A.</w:t>
                       </w:r>
                       <w:r>
-                        <w:rPr/>
+                        <w:rPr>
+                          <w:color w:val="000000"/>
+                        </w:rPr>
                         <w:t xml:space="preserve"> Image made from only the burst signal for one pulse from the pulsar B0329+54. As discussed in the text, the background has been subtracted in the visibility pre-processing, leaving behind only the signal from the pulse.</w:t>
                       </w:r>
                     </w:p>
@@ -1336,18 +1359,21 @@
                           <w:p>
                             <w:pPr>
                               <w:pStyle w:val="FrameContents"/>
-                              <w:overflowPunct w:val="true"/>
+                              <w:overflowPunct w:val="false"/>
                               <w:rPr/>
                             </w:pPr>
                             <w:r>
                               <w:rPr>
                                 <w:b/>
                                 <w:bCs/>
+                                <w:color w:val="000000"/>
                               </w:rPr>
                               <w:t>Figure 2B.</w:t>
                             </w:r>
                             <w:r>
-                              <w:rPr/>
+                              <w:rPr>
+                                <w:color w:val="000000"/>
+                              </w:rPr>
                               <w:t xml:space="preserve"> Image made using the ALL_DATA option. This shows all the emission in the field, including another continuum source. This could be helpful for doing astrometry cross checks, as discussed in the text.</w:t>
                             </w:r>
                           </w:p>
@@ -1372,18 +1398,21 @@
                     <w:p>
                       <w:pPr>
                         <w:pStyle w:val="FrameContents"/>
-                        <w:overflowPunct w:val="true"/>
+                        <w:overflowPunct w:val="false"/>
                         <w:rPr/>
                       </w:pPr>
                       <w:r>
                         <w:rPr>
                           <w:b/>
                           <w:bCs/>
+                          <w:color w:val="000000"/>
                         </w:rPr>
                         <w:t>Figure 2B.</w:t>
                       </w:r>
                       <w:r>
-                        <w:rPr/>
+                        <w:rPr>
+                          <w:color w:val="000000"/>
+                        </w:rPr>
                         <w:t xml:space="preserve"> Image made using the ALL_DATA option. This shows all the emission in the field, including another continuum source. This could be helpful for doing astrometry cross checks, as discussed in the text.</w:t>
                       </w:r>
                     </w:p>
@@ -2754,147 +2783,180 @@
         </w:rPr>
       </w:pPr>
       <w:r>
-        <w:rPr/>
-      </w:r>
-    </w:p>
-    <w:p>
-      <w:pPr>
-        <w:pStyle w:val="Normal"/>
-        <w:bidi w:val="0"/>
-        <w:jc w:val="both"/>
-        <w:rPr>
-          <w:b/>
-          <w:bCs/>
-        </w:rPr>
-      </w:pPr>
-      <w:r>
-        <w:rPr/>
-      </w:r>
-    </w:p>
-    <w:p>
-      <w:pPr>
-        <w:pStyle w:val="Normal"/>
-        <w:bidi w:val="0"/>
-        <w:jc w:val="both"/>
-        <w:rPr>
-          <w:b/>
-          <w:bCs/>
-        </w:rPr>
-      </w:pPr>
-      <w:r>
-        <w:rPr/>
-      </w:r>
-    </w:p>
-    <w:p>
-      <w:pPr>
-        <w:pStyle w:val="Normal"/>
-        <w:bidi w:val="0"/>
-        <w:jc w:val="both"/>
-        <w:rPr>
-          <w:b/>
-          <w:bCs/>
-        </w:rPr>
-      </w:pPr>
-      <w:r>
-        <w:rPr/>
-      </w:r>
-    </w:p>
-    <w:p>
-      <w:pPr>
-        <w:pStyle w:val="Normal"/>
-        <w:bidi w:val="0"/>
-        <w:jc w:val="both"/>
-        <w:rPr>
-          <w:b/>
-          <w:bCs/>
-        </w:rPr>
-      </w:pPr>
-      <w:r>
-        <w:rPr/>
-      </w:r>
-    </w:p>
-    <w:p>
-      <w:pPr>
-        <w:pStyle w:val="Normal"/>
-        <w:bidi w:val="0"/>
-        <w:jc w:val="both"/>
-        <w:rPr>
-          <w:b/>
-          <w:bCs/>
-        </w:rPr>
-      </w:pPr>
-      <w:r>
-        <w:rPr/>
-      </w:r>
-    </w:p>
-    <w:p>
-      <w:pPr>
-        <w:pStyle w:val="Normal"/>
-        <w:bidi w:val="0"/>
-        <w:jc w:val="both"/>
-        <w:rPr>
-          <w:b/>
-          <w:bCs/>
-        </w:rPr>
-      </w:pPr>
-      <w:r>
-        <w:rPr/>
-      </w:r>
-    </w:p>
-    <w:p>
-      <w:pPr>
-        <w:pStyle w:val="Normal"/>
-        <w:bidi w:val="0"/>
-        <w:jc w:val="both"/>
-        <w:rPr>
-          <w:b/>
-          <w:bCs/>
-        </w:rPr>
-      </w:pPr>
-      <w:r>
-        <w:rPr/>
-      </w:r>
-    </w:p>
-    <w:p>
-      <w:pPr>
-        <w:pStyle w:val="Normal"/>
-        <w:bidi w:val="0"/>
-        <w:jc w:val="both"/>
-        <w:rPr>
-          <w:b/>
-          <w:bCs/>
-        </w:rPr>
-      </w:pPr>
-      <w:r>
-        <w:rPr/>
-      </w:r>
-    </w:p>
-    <w:p>
-      <w:pPr>
-        <w:pStyle w:val="Normal"/>
-        <w:bidi w:val="0"/>
-        <w:jc w:val="both"/>
-        <w:rPr>
-          <w:b/>
-          <w:bCs/>
-        </w:rPr>
-      </w:pPr>
-      <w:r>
-        <w:rPr/>
-      </w:r>
-    </w:p>
-    <w:p>
-      <w:pPr>
-        <w:pStyle w:val="Normal"/>
-        <w:bidi w:val="0"/>
-        <w:jc w:val="both"/>
-        <w:rPr>
-          <w:b/>
-          <w:bCs/>
-        </w:rPr>
-      </w:pPr>
-      <w:r>
-        <w:rPr/>
+        <w:rPr>
+          <w:b/>
+          <w:bCs/>
+        </w:rPr>
+      </w:r>
+    </w:p>
+    <w:p>
+      <w:pPr>
+        <w:pStyle w:val="Normal"/>
+        <w:bidi w:val="0"/>
+        <w:jc w:val="both"/>
+        <w:rPr>
+          <w:b/>
+          <w:bCs/>
+        </w:rPr>
+      </w:pPr>
+      <w:r>
+        <w:rPr>
+          <w:b/>
+          <w:bCs/>
+        </w:rPr>
+      </w:r>
+    </w:p>
+    <w:p>
+      <w:pPr>
+        <w:pStyle w:val="Normal"/>
+        <w:bidi w:val="0"/>
+        <w:jc w:val="both"/>
+        <w:rPr>
+          <w:b/>
+          <w:bCs/>
+        </w:rPr>
+      </w:pPr>
+      <w:r>
+        <w:rPr>
+          <w:b/>
+          <w:bCs/>
+        </w:rPr>
+      </w:r>
+    </w:p>
+    <w:p>
+      <w:pPr>
+        <w:pStyle w:val="Normal"/>
+        <w:bidi w:val="0"/>
+        <w:jc w:val="both"/>
+        <w:rPr>
+          <w:b/>
+          <w:bCs/>
+        </w:rPr>
+      </w:pPr>
+      <w:r>
+        <w:rPr>
+          <w:b/>
+          <w:bCs/>
+        </w:rPr>
+      </w:r>
+    </w:p>
+    <w:p>
+      <w:pPr>
+        <w:pStyle w:val="Normal"/>
+        <w:bidi w:val="0"/>
+        <w:jc w:val="both"/>
+        <w:rPr>
+          <w:b/>
+          <w:bCs/>
+        </w:rPr>
+      </w:pPr>
+      <w:r>
+        <w:rPr>
+          <w:b/>
+          <w:bCs/>
+        </w:rPr>
+      </w:r>
+    </w:p>
+    <w:p>
+      <w:pPr>
+        <w:pStyle w:val="Normal"/>
+        <w:bidi w:val="0"/>
+        <w:jc w:val="both"/>
+        <w:rPr>
+          <w:b/>
+          <w:bCs/>
+        </w:rPr>
+      </w:pPr>
+      <w:r>
+        <w:rPr>
+          <w:b/>
+          <w:bCs/>
+        </w:rPr>
+      </w:r>
+    </w:p>
+    <w:p>
+      <w:pPr>
+        <w:pStyle w:val="Normal"/>
+        <w:bidi w:val="0"/>
+        <w:jc w:val="both"/>
+        <w:rPr>
+          <w:b/>
+          <w:bCs/>
+        </w:rPr>
+      </w:pPr>
+      <w:r>
+        <w:rPr>
+          <w:b/>
+          <w:bCs/>
+        </w:rPr>
+      </w:r>
+    </w:p>
+    <w:p>
+      <w:pPr>
+        <w:pStyle w:val="Normal"/>
+        <w:bidi w:val="0"/>
+        <w:jc w:val="both"/>
+        <w:rPr>
+          <w:b/>
+          <w:bCs/>
+        </w:rPr>
+      </w:pPr>
+      <w:r>
+        <w:rPr>
+          <w:b/>
+          <w:bCs/>
+        </w:rPr>
+      </w:r>
+    </w:p>
+    <w:p>
+      <w:pPr>
+        <w:pStyle w:val="Normal"/>
+        <w:bidi w:val="0"/>
+        <w:jc w:val="both"/>
+        <w:rPr>
+          <w:b/>
+          <w:bCs/>
+        </w:rPr>
+      </w:pPr>
+      <w:r>
+        <w:rPr>
+          <w:b/>
+          <w:bCs/>
+        </w:rPr>
+      </w:r>
+    </w:p>
+    <w:p>
+      <w:pPr>
+        <w:pStyle w:val="Normal"/>
+        <w:bidi w:val="0"/>
+        <w:jc w:val="both"/>
+        <w:rPr>
+          <w:b/>
+          <w:bCs/>
+        </w:rPr>
+      </w:pPr>
+      <w:r>
+        <w:rPr>
+          <w:b/>
+          <w:bCs/>
+        </w:rPr>
+      </w:r>
+    </w:p>
+    <w:p>
+      <w:pPr>
+        <w:pStyle w:val="Normal"/>
+        <w:bidi w:val="0"/>
+        <w:jc w:val="both"/>
+        <w:rPr>
+          <w:b/>
+          <w:bCs/>
+        </w:rPr>
+      </w:pPr>
+      <w:r>
+        <w:rPr>
+          <w:b/>
+          <w:bCs/>
+        </w:rPr>
       </w:r>
     </w:p>
     <w:p>

</xml_diff>